<commit_message>
KNN initial file + KNN demo file added
</commit_message>
<xml_diff>
--- a/proj3_report.docx
+++ b/proj3_report.docx
@@ -1,6 +1,6 @@
 
 <file path=word/document.xml><?xml version="1.0" encoding="utf-8"?>
-<w:document xmlns:wpc="http://schemas.microsoft.com/office/word/2010/wordprocessingCanvas" xmlns:cx="http://schemas.microsoft.com/office/drawing/2014/chartex" xmlns:mc="http://schemas.openxmlformats.org/markup-compatibility/2006" xmlns:o="urn:schemas-microsoft-com:office:office" xmlns:r="http://schemas.openxmlformats.org/officeDocument/2006/relationships" xmlns:m="http://schemas.openxmlformats.org/officeDocument/2006/math" xmlns:v="urn:schemas-microsoft-com:vml" xmlns:wp14="http://schemas.microsoft.com/office/word/2010/wordprocessingDrawing" xmlns:wp="http://schemas.openxmlformats.org/drawingml/2006/wordprocessingDrawing" xmlns:w10="urn:schemas-microsoft-com:office:word" xmlns:w="http://schemas.openxmlformats.org/wordprocessingml/2006/main" xmlns:w14="http://schemas.microsoft.com/office/word/2010/wordml" xmlns:w15="http://schemas.microsoft.com/office/word/2012/wordml" xmlns:w16se="http://schemas.microsoft.com/office/word/2015/wordml/symex" xmlns:wpg="http://schemas.microsoft.com/office/word/2010/wordprocessingGroup" xmlns:wpi="http://schemas.microsoft.com/office/word/2010/wordprocessingInk" xmlns:wne="http://schemas.microsoft.com/office/word/2006/wordml" xmlns:wps="http://schemas.microsoft.com/office/word/2010/wordprocessingShape" mc:Ignorable="w14 w15 w16se wp14">
+<w:document xmlns:wpc="http://schemas.microsoft.com/office/word/2010/wordprocessingCanvas" xmlns:cx="http://schemas.microsoft.com/office/drawing/2014/chartex" xmlns:cx1="http://schemas.microsoft.com/office/drawing/2015/9/8/chartex" xmlns:cx2="http://schemas.microsoft.com/office/drawing/2015/10/21/chartex" xmlns:cx3="http://schemas.microsoft.com/office/drawing/2016/5/9/chartex" xmlns:cx4="http://schemas.microsoft.com/office/drawing/2016/5/10/chartex" xmlns:cx5="http://schemas.microsoft.com/office/drawing/2016/5/11/chartex" xmlns:cx6="http://schemas.microsoft.com/office/drawing/2016/5/12/chartex" xmlns:cx7="http://schemas.microsoft.com/office/drawing/2016/5/13/chartex" xmlns:cx8="http://schemas.microsoft.com/office/drawing/2016/5/14/chartex" xmlns:mc="http://schemas.openxmlformats.org/markup-compatibility/2006" xmlns:aink="http://schemas.microsoft.com/office/drawing/2016/ink" xmlns:am3d="http://schemas.microsoft.com/office/drawing/2017/model3d" xmlns:o="urn:schemas-microsoft-com:office:office" xmlns:r="http://schemas.openxmlformats.org/officeDocument/2006/relationships" xmlns:m="http://schemas.openxmlformats.org/officeDocument/2006/math" xmlns:v="urn:schemas-microsoft-com:vml" xmlns:wp14="http://schemas.microsoft.com/office/word/2010/wordprocessingDrawing" xmlns:wp="http://schemas.openxmlformats.org/drawingml/2006/wordprocessingDrawing" xmlns:w10="urn:schemas-microsoft-com:office:word" xmlns:w="http://schemas.openxmlformats.org/wordprocessingml/2006/main" xmlns:w14="http://schemas.microsoft.com/office/word/2010/wordml" xmlns:w15="http://schemas.microsoft.com/office/word/2012/wordml" xmlns:w16cid="http://schemas.microsoft.com/office/word/2016/wordml/cid" xmlns:w16se="http://schemas.microsoft.com/office/word/2015/wordml/symex" xmlns:wpg="http://schemas.microsoft.com/office/word/2010/wordprocessingGroup" xmlns:wpi="http://schemas.microsoft.com/office/word/2010/wordprocessingInk" xmlns:wne="http://schemas.microsoft.com/office/word/2006/wordml" xmlns:wps="http://schemas.microsoft.com/office/word/2010/wordprocessingShape" mc:Ignorable="w14 w15 w16se w16cid wp14">
   <w:body>
     <w:p>
       <w:pPr>
@@ -85,15 +85,17 @@
           <w:sz w:val="32"/>
           <w:szCs w:val="32"/>
         </w:rPr>
-        <w:t>Arvind Thirumurugan</w:t>
-      </w:r>
+        <w:t xml:space="preserve">Arvind </w:t>
+      </w:r>
+      <w:proofErr w:type="spellStart"/>
       <w:r>
         <w:rPr>
           <w:sz w:val="32"/>
           <w:szCs w:val="32"/>
         </w:rPr>
-        <w:tab/>
-      </w:r>
+        <w:t>Thirumurugan</w:t>
+      </w:r>
+      <w:proofErr w:type="spellEnd"/>
       <w:r>
         <w:rPr>
           <w:sz w:val="32"/>
@@ -113,15 +115,17 @@
           <w:sz w:val="32"/>
           <w:szCs w:val="32"/>
         </w:rPr>
-        <w:t>athirumu</w:t>
-      </w:r>
+        <w:tab/>
+      </w:r>
+      <w:proofErr w:type="spellStart"/>
       <w:r>
         <w:rPr>
           <w:sz w:val="32"/>
           <w:szCs w:val="32"/>
         </w:rPr>
-        <w:tab/>
-      </w:r>
+        <w:t>athirumu</w:t>
+      </w:r>
+      <w:proofErr w:type="spellEnd"/>
       <w:r>
         <w:rPr>
           <w:sz w:val="32"/>
@@ -135,7 +139,6 @@
           <w:szCs w:val="32"/>
         </w:rPr>
         <w:tab/>
-        <w:t>50289656</w:t>
       </w:r>
       <w:r>
         <w:rPr>
@@ -143,44 +146,48 @@
           <w:szCs w:val="32"/>
         </w:rPr>
         <w:tab/>
-      </w:r>
-    </w:p>
-    <w:p>
-      <w:pPr>
+        <w:t>50289656</w:t>
+      </w:r>
+      <w:r>
         <w:rPr>
           <w:sz w:val="32"/>
           <w:szCs w:val="32"/>
         </w:rPr>
-      </w:pPr>
-      <w:r>
+        <w:tab/>
+      </w:r>
+    </w:p>
+    <w:p>
+      <w:pPr>
         <w:rPr>
           <w:sz w:val="32"/>
           <w:szCs w:val="32"/>
         </w:rPr>
-        <w:t>Saketh Varma Pericherla</w:t>
-      </w:r>
+      </w:pPr>
+      <w:proofErr w:type="spellStart"/>
       <w:r>
         <w:rPr>
           <w:sz w:val="32"/>
           <w:szCs w:val="32"/>
         </w:rPr>
-        <w:tab/>
-      </w:r>
+        <w:t>Saketh</w:t>
+      </w:r>
+      <w:proofErr w:type="spellEnd"/>
       <w:r>
         <w:rPr>
           <w:sz w:val="32"/>
           <w:szCs w:val="32"/>
         </w:rPr>
-        <w:tab/>
-        <w:t>sakethva</w:t>
-      </w:r>
+        <w:t xml:space="preserve"> Varma </w:t>
+      </w:r>
+      <w:proofErr w:type="spellStart"/>
       <w:r>
         <w:rPr>
           <w:sz w:val="32"/>
           <w:szCs w:val="32"/>
         </w:rPr>
-        <w:tab/>
-      </w:r>
+        <w:t>Pericherla</w:t>
+      </w:r>
+      <w:proofErr w:type="spellEnd"/>
       <w:r>
         <w:rPr>
           <w:sz w:val="32"/>
@@ -194,22 +201,22 @@
           <w:szCs w:val="32"/>
         </w:rPr>
         <w:tab/>
-        <w:t>50288206</w:t>
-      </w:r>
-    </w:p>
-    <w:p>
-      <w:pPr>
+      </w:r>
+      <w:proofErr w:type="spellStart"/>
+      <w:r>
         <w:rPr>
           <w:sz w:val="32"/>
           <w:szCs w:val="32"/>
         </w:rPr>
-      </w:pPr>
+        <w:t>sakethva</w:t>
+      </w:r>
+      <w:proofErr w:type="spellEnd"/>
       <w:r>
         <w:rPr>
           <w:sz w:val="32"/>
           <w:szCs w:val="32"/>
         </w:rPr>
-        <w:t>Vijay Jagannathan</w:t>
+        <w:tab/>
       </w:r>
       <w:r>
         <w:rPr>
@@ -224,21 +231,22 @@
           <w:szCs w:val="32"/>
         </w:rPr>
         <w:tab/>
-      </w:r>
-      <w:r>
+        <w:t>50288206</w:t>
+      </w:r>
+    </w:p>
+    <w:p>
+      <w:pPr>
         <w:rPr>
           <w:sz w:val="32"/>
           <w:szCs w:val="32"/>
         </w:rPr>
-        <w:tab/>
-        <w:t>vijayjag</w:t>
-      </w:r>
+      </w:pPr>
       <w:r>
         <w:rPr>
           <w:sz w:val="32"/>
           <w:szCs w:val="32"/>
         </w:rPr>
-        <w:tab/>
+        <w:t>Vijay Jagannathan</w:t>
       </w:r>
       <w:r>
         <w:rPr>
@@ -253,6 +261,43 @@
           <w:szCs w:val="32"/>
         </w:rPr>
         <w:tab/>
+      </w:r>
+      <w:r>
+        <w:rPr>
+          <w:sz w:val="32"/>
+          <w:szCs w:val="32"/>
+        </w:rPr>
+        <w:tab/>
+      </w:r>
+      <w:proofErr w:type="spellStart"/>
+      <w:r>
+        <w:rPr>
+          <w:sz w:val="32"/>
+          <w:szCs w:val="32"/>
+        </w:rPr>
+        <w:t>vijayjag</w:t>
+      </w:r>
+      <w:proofErr w:type="spellEnd"/>
+      <w:r>
+        <w:rPr>
+          <w:sz w:val="32"/>
+          <w:szCs w:val="32"/>
+        </w:rPr>
+        <w:tab/>
+      </w:r>
+      <w:r>
+        <w:rPr>
+          <w:sz w:val="32"/>
+          <w:szCs w:val="32"/>
+        </w:rPr>
+        <w:tab/>
+      </w:r>
+      <w:r>
+        <w:rPr>
+          <w:sz w:val="32"/>
+          <w:szCs w:val="32"/>
+        </w:rPr>
+        <w:tab/>
         <w:t>50290947</w:t>
       </w:r>
     </w:p>
@@ -353,6 +398,8 @@
           <w:szCs w:val="28"/>
         </w:rPr>
       </w:pPr>
+      <w:bookmarkStart w:id="0" w:name="_GoBack"/>
+      <w:bookmarkEnd w:id="0"/>
     </w:p>
     <w:tbl>
       <w:tblPr>
@@ -621,7 +668,34 @@
                 <w:sz w:val="28"/>
                 <w:szCs w:val="28"/>
               </w:rPr>
-              <w:t>K-nn</w:t>
+              <w:t>K-</w:t>
+            </w:r>
+            <w:proofErr w:type="spellStart"/>
+            <w:r>
+              <w:rPr>
+                <w:b/>
+                <w:sz w:val="28"/>
+                <w:szCs w:val="28"/>
+              </w:rPr>
+              <w:t>nn</w:t>
+            </w:r>
+            <w:proofErr w:type="spellEnd"/>
+          </w:p>
+          <w:p>
+            <w:pPr>
+              <w:rPr>
+                <w:b/>
+                <w:sz w:val="28"/>
+                <w:szCs w:val="28"/>
+              </w:rPr>
+            </w:pPr>
+            <w:r>
+              <w:rPr>
+                <w:b/>
+                <w:sz w:val="28"/>
+                <w:szCs w:val="28"/>
+              </w:rPr>
+              <w:t>(K = 5)</w:t>
             </w:r>
           </w:p>
         </w:tc>
@@ -636,6 +710,13 @@
                 <w:szCs w:val="28"/>
               </w:rPr>
             </w:pPr>
+            <w:r>
+              <w:rPr>
+                <w:sz w:val="28"/>
+                <w:szCs w:val="28"/>
+              </w:rPr>
+              <w:t>0.914285</w:t>
+            </w:r>
           </w:p>
         </w:tc>
         <w:tc>
@@ -645,11 +726,19 @@
           <w:p>
             <w:pPr>
               <w:rPr>
-                <w:b/>
-                <w:sz w:val="28"/>
-                <w:szCs w:val="28"/>
-              </w:rPr>
-            </w:pPr>
+                <w:bCs/>
+                <w:sz w:val="28"/>
+                <w:szCs w:val="28"/>
+              </w:rPr>
+            </w:pPr>
+            <w:r>
+              <w:rPr>
+                <w:bCs/>
+                <w:sz w:val="28"/>
+                <w:szCs w:val="28"/>
+              </w:rPr>
+              <w:t>0.834282</w:t>
+            </w:r>
           </w:p>
         </w:tc>
         <w:tc>
@@ -659,11 +748,19 @@
           <w:p>
             <w:pPr>
               <w:rPr>
-                <w:b/>
-                <w:sz w:val="28"/>
-                <w:szCs w:val="28"/>
-              </w:rPr>
-            </w:pPr>
+                <w:bCs/>
+                <w:sz w:val="28"/>
+                <w:szCs w:val="28"/>
+              </w:rPr>
+            </w:pPr>
+            <w:r>
+              <w:rPr>
+                <w:bCs/>
+                <w:sz w:val="28"/>
+                <w:szCs w:val="28"/>
+              </w:rPr>
+              <w:t>0.976476</w:t>
+            </w:r>
           </w:p>
         </w:tc>
         <w:tc>
@@ -677,6 +774,13 @@
                 <w:szCs w:val="28"/>
               </w:rPr>
             </w:pPr>
+            <w:r>
+              <w:rPr>
+                <w:sz w:val="28"/>
+                <w:szCs w:val="28"/>
+              </w:rPr>
+              <w:t>0.893758</w:t>
+            </w:r>
           </w:p>
           <w:p>
             <w:pPr>
@@ -1063,8 +1167,18 @@
                 <w:sz w:val="28"/>
                 <w:szCs w:val="28"/>
               </w:rPr>
-              <w:t>K-nn</w:t>
-            </w:r>
+              <w:t>K-</w:t>
+            </w:r>
+            <w:proofErr w:type="spellStart"/>
+            <w:r>
+              <w:rPr>
+                <w:b/>
+                <w:sz w:val="28"/>
+                <w:szCs w:val="28"/>
+              </w:rPr>
+              <w:t>nn</w:t>
+            </w:r>
+            <w:proofErr w:type="spellEnd"/>
           </w:p>
         </w:tc>
         <w:tc>
@@ -1074,11 +1188,19 @@
           <w:p>
             <w:pPr>
               <w:rPr>
-                <w:b/>
-                <w:sz w:val="28"/>
-                <w:szCs w:val="28"/>
-              </w:rPr>
-            </w:pPr>
+                <w:bCs/>
+                <w:sz w:val="28"/>
+                <w:szCs w:val="28"/>
+              </w:rPr>
+            </w:pPr>
+            <w:r>
+              <w:rPr>
+                <w:bCs/>
+                <w:sz w:val="28"/>
+                <w:szCs w:val="28"/>
+              </w:rPr>
+              <w:t>0.678260</w:t>
+            </w:r>
           </w:p>
         </w:tc>
         <w:tc>
@@ -1088,11 +1210,19 @@
           <w:p>
             <w:pPr>
               <w:rPr>
-                <w:b/>
-                <w:sz w:val="28"/>
-                <w:szCs w:val="28"/>
-              </w:rPr>
-            </w:pPr>
+                <w:bCs/>
+                <w:sz w:val="28"/>
+                <w:szCs w:val="28"/>
+              </w:rPr>
+            </w:pPr>
+            <w:r>
+              <w:rPr>
+                <w:bCs/>
+                <w:sz w:val="28"/>
+                <w:szCs w:val="28"/>
+              </w:rPr>
+              <w:t>0.533307</w:t>
+            </w:r>
           </w:p>
         </w:tc>
         <w:tc>
@@ -1102,11 +1232,19 @@
           <w:p>
             <w:pPr>
               <w:rPr>
-                <w:b/>
-                <w:sz w:val="28"/>
-                <w:szCs w:val="28"/>
-              </w:rPr>
-            </w:pPr>
+                <w:bCs/>
+                <w:sz w:val="28"/>
+                <w:szCs w:val="28"/>
+              </w:rPr>
+            </w:pPr>
+            <w:r>
+              <w:rPr>
+                <w:bCs/>
+                <w:sz w:val="28"/>
+                <w:szCs w:val="28"/>
+              </w:rPr>
+              <w:t>0.493544</w:t>
+            </w:r>
           </w:p>
         </w:tc>
         <w:tc>
@@ -1116,11 +1254,19 @@
           <w:p>
             <w:pPr>
               <w:rPr>
-                <w:b/>
-                <w:sz w:val="28"/>
-                <w:szCs w:val="28"/>
-              </w:rPr>
-            </w:pPr>
+                <w:bCs/>
+                <w:sz w:val="28"/>
+                <w:szCs w:val="28"/>
+              </w:rPr>
+            </w:pPr>
+            <w:r>
+              <w:rPr>
+                <w:bCs/>
+                <w:sz w:val="28"/>
+                <w:szCs w:val="28"/>
+              </w:rPr>
+              <w:t>0.503983</w:t>
+            </w:r>
           </w:p>
         </w:tc>
       </w:tr>
@@ -1493,8 +1639,18 @@
                 <w:sz w:val="28"/>
                 <w:szCs w:val="28"/>
               </w:rPr>
-              <w:t>K-nn</w:t>
-            </w:r>
+              <w:t>K-</w:t>
+            </w:r>
+            <w:proofErr w:type="spellStart"/>
+            <w:r>
+              <w:rPr>
+                <w:b/>
+                <w:sz w:val="28"/>
+                <w:szCs w:val="28"/>
+              </w:rPr>
+              <w:t>nn</w:t>
+            </w:r>
+            <w:proofErr w:type="spellEnd"/>
           </w:p>
         </w:tc>
         <w:tc>
@@ -1933,8 +2089,18 @@
                 <w:sz w:val="28"/>
                 <w:szCs w:val="28"/>
               </w:rPr>
-              <w:t>K-nn</w:t>
-            </w:r>
+              <w:t>K-</w:t>
+            </w:r>
+            <w:proofErr w:type="spellStart"/>
+            <w:r>
+              <w:rPr>
+                <w:b/>
+                <w:sz w:val="28"/>
+                <w:szCs w:val="28"/>
+              </w:rPr>
+              <w:t>nn</w:t>
+            </w:r>
+            <w:proofErr w:type="spellEnd"/>
           </w:p>
         </w:tc>
         <w:tc>
@@ -2373,8 +2539,18 @@
                 <w:sz w:val="28"/>
                 <w:szCs w:val="28"/>
               </w:rPr>
-              <w:t>K-nn</w:t>
-            </w:r>
+              <w:t>K-</w:t>
+            </w:r>
+            <w:proofErr w:type="spellStart"/>
+            <w:r>
+              <w:rPr>
+                <w:b/>
+                <w:sz w:val="28"/>
+                <w:szCs w:val="28"/>
+              </w:rPr>
+              <w:t>nn</w:t>
+            </w:r>
+            <w:proofErr w:type="spellEnd"/>
           </w:p>
         </w:tc>
         <w:tc>
@@ -2888,7 +3064,25 @@
           <w:sz w:val="32"/>
           <w:szCs w:val="32"/>
         </w:rPr>
-        <w:t>K-Nearest Neighbors:</w:t>
+        <w:t xml:space="preserve">K-Nearest </w:t>
+      </w:r>
+      <w:proofErr w:type="spellStart"/>
+      <w:r>
+        <w:rPr>
+          <w:b/>
+          <w:sz w:val="32"/>
+          <w:szCs w:val="32"/>
+        </w:rPr>
+        <w:t>Neighbors</w:t>
+      </w:r>
+      <w:proofErr w:type="spellEnd"/>
+      <w:r>
+        <w:rPr>
+          <w:b/>
+          <w:sz w:val="32"/>
+          <w:szCs w:val="32"/>
+        </w:rPr>
+        <w:t>:</w:t>
       </w:r>
     </w:p>
     <w:p>
@@ -3132,11 +3326,12 @@
       </w:pPr>
       <w:r>
         <w:rPr>
+          <w:noProof/>
           <w:position w:val="-30"/>
           <w:sz w:val="28"/>
           <w:szCs w:val="28"/>
         </w:rPr>
-        <w:object w:dxaOrig="2600" w:dyaOrig="560">
+        <w:object w:dxaOrig="2600" w:dyaOrig="560" w14:anchorId="0D97A64E">
           <v:shapetype id="_x0000_t75" coordsize="21600,21600" o:spt="75" o:preferrelative="t" path="m@4@5l@4@11@9@11@9@5xe" filled="f" stroked="f">
             <v:stroke joinstyle="miter"/>
             <v:formulas>
@@ -3156,10 +3351,10 @@
             <v:path o:extrusionok="f" gradientshapeok="t" o:connecttype="rect"/>
             <o:lock v:ext="edit" aspectratio="t"/>
           </v:shapetype>
-          <v:shape id="_x0000_i1025" type="#_x0000_t75" style="width:206.25pt;height:44.25pt" o:ole="">
+          <v:shape id="_x0000_i1029" type="#_x0000_t75" alt="" style="width:206.45pt;height:44.45pt;mso-width-percent:0;mso-height-percent:0;mso-width-percent:0;mso-height-percent:0" o:ole="">
             <v:imagedata r:id="rId5" o:title=""/>
           </v:shape>
-          <o:OLEObject Type="Embed" ProgID="Equation.3" ShapeID="_x0000_i1025" DrawAspect="Content" ObjectID="_1636806581" r:id="rId6"/>
+          <o:OLEObject Type="Embed" ProgID="Equation.3" ShapeID="_x0000_i1029" DrawAspect="Content" ObjectID="_1636820492" r:id="rId6"/>
         </w:object>
       </w:r>
     </w:p>
@@ -3206,11 +3401,14 @@
         <w:t>measures reduction in impurity achieved because of the split. This measure helps us choose the split that achieves most reduction</w:t>
       </w:r>
       <w:r>
-        <w:object w:dxaOrig="4380" w:dyaOrig="720">
-          <v:shape id="_x0000_i1026" type="#_x0000_t75" style="width:326.25pt;height:53.25pt" o:ole="">
+        <w:rPr>
+          <w:noProof/>
+        </w:rPr>
+        <w:object w:dxaOrig="4380" w:dyaOrig="720" w14:anchorId="0C2E57B0">
+          <v:shape id="_x0000_i1028" type="#_x0000_t75" alt="" style="width:326.1pt;height:52.95pt;mso-width-percent:0;mso-height-percent:0;mso-width-percent:0;mso-height-percent:0" o:ole="">
             <v:imagedata r:id="rId7" o:title=""/>
           </v:shape>
-          <o:OLEObject Type="Embed" ProgID="Equation.3" ShapeID="_x0000_i1026" DrawAspect="Content" ObjectID="_1636806582" r:id="rId8"/>
+          <o:OLEObject Type="Embed" ProgID="Equation.3" ShapeID="_x0000_i1028" DrawAspect="Content" ObjectID="_1636820493" r:id="rId8"/>
         </w:object>
       </w:r>
     </w:p>
@@ -3326,8 +3524,8 @@
         </w:rPr>
       </w:pPr>
     </w:p>
-    <w:bookmarkStart w:id="0" w:name="_MON_1636791227"/>
-    <w:bookmarkEnd w:id="0"/>
+    <w:bookmarkStart w:id="1" w:name="_MON_1636791227"/>
+    <w:bookmarkEnd w:id="1"/>
     <w:p>
       <w:pPr>
         <w:pStyle w:val="ListParagraph"/>
@@ -3338,14 +3536,15 @@
       </w:pPr>
       <w:r>
         <w:rPr>
-          <w:sz w:val="24"/>
-          <w:szCs w:val="24"/>
-        </w:rPr>
-        <w:object w:dxaOrig="9026" w:dyaOrig="6390">
-          <v:shape id="_x0000_i1042" type="#_x0000_t75" style="width:451.5pt;height:319.5pt" o:ole="">
+          <w:noProof/>
+          <w:sz w:val="24"/>
+          <w:szCs w:val="24"/>
+        </w:rPr>
+        <w:object w:dxaOrig="9026" w:dyaOrig="6390" w14:anchorId="75A99F92">
+          <v:shape id="_x0000_i1027" type="#_x0000_t75" alt="" style="width:451.05pt;height:319.75pt;mso-width-percent:0;mso-height-percent:0;mso-width-percent:0;mso-height-percent:0" o:ole="">
             <v:imagedata r:id="rId9" o:title=""/>
           </v:shape>
-          <o:OLEObject Type="Embed" ProgID="Word.OpenDocumentText.12" ShapeID="_x0000_i1042" DrawAspect="Content" ObjectID="_1636806583" r:id="rId10"/>
+          <o:OLEObject Type="Embed" ProgID="Word.OpenDocumentText.12" ShapeID="_x0000_i1027" DrawAspect="Content" ObjectID="_1636820494" r:id="rId10"/>
         </w:object>
       </w:r>
     </w:p>
@@ -3488,25 +3687,26 @@
         <w:t>If the type of node is “leaf node” we return the prediction provided by the leaf node. This is the terminating condition of the prediction.</w:t>
       </w:r>
     </w:p>
-    <w:bookmarkStart w:id="1" w:name="_MON_1636791539"/>
-    <w:bookmarkEnd w:id="1"/>
-    <w:p>
-      <w:pPr>
-        <w:rPr>
-          <w:sz w:val="24"/>
-          <w:szCs w:val="24"/>
-        </w:rPr>
-      </w:pPr>
-      <w:r>
-        <w:rPr>
-          <w:sz w:val="24"/>
-          <w:szCs w:val="24"/>
-        </w:rPr>
-        <w:object w:dxaOrig="9026" w:dyaOrig="3750">
-          <v:shape id="_x0000_i1046" type="#_x0000_t75" style="width:451.5pt;height:187.5pt" o:ole="">
+    <w:bookmarkStart w:id="2" w:name="_MON_1636791539"/>
+    <w:bookmarkEnd w:id="2"/>
+    <w:p>
+      <w:pPr>
+        <w:rPr>
+          <w:sz w:val="24"/>
+          <w:szCs w:val="24"/>
+        </w:rPr>
+      </w:pPr>
+      <w:r>
+        <w:rPr>
+          <w:noProof/>
+          <w:sz w:val="24"/>
+          <w:szCs w:val="24"/>
+        </w:rPr>
+        <w:object w:dxaOrig="9026" w:dyaOrig="3750" w14:anchorId="62C1245F">
+          <v:shape id="_x0000_i1026" type="#_x0000_t75" alt="" style="width:451.05pt;height:188.45pt;mso-width-percent:0;mso-height-percent:0;mso-width-percent:0;mso-height-percent:0" o:ole="">
             <v:imagedata r:id="rId11" o:title=""/>
           </v:shape>
-          <o:OLEObject Type="Embed" ProgID="Word.OpenDocumentText.12" ShapeID="_x0000_i1046" DrawAspect="Content" ObjectID="_1636806584" r:id="rId12"/>
+          <o:OLEObject Type="Embed" ProgID="Word.OpenDocumentText.12" ShapeID="_x0000_i1026" DrawAspect="Content" ObjectID="_1636820495" r:id="rId12"/>
         </w:object>
       </w:r>
     </w:p>
@@ -3558,8 +3758,8 @@
         <w:t>Continuous &amp; Categorical features:</w:t>
       </w:r>
     </w:p>
-    <w:bookmarkStart w:id="2" w:name="_MON_1636792058"/>
-    <w:bookmarkEnd w:id="2"/>
+    <w:bookmarkStart w:id="3" w:name="_MON_1636792058"/>
+    <w:bookmarkEnd w:id="3"/>
     <w:p>
       <w:pPr>
         <w:rPr>
@@ -3571,14 +3771,15 @@
       <w:r>
         <w:rPr>
           <w:b/>
+          <w:noProof/>
           <w:sz w:val="28"/>
           <w:szCs w:val="28"/>
         </w:rPr>
-        <w:object w:dxaOrig="9026" w:dyaOrig="3420">
-          <v:shape id="_x0000_i1049" type="#_x0000_t75" style="width:451.5pt;height:171pt" o:ole="">
+        <w:object w:dxaOrig="9026" w:dyaOrig="3420" w14:anchorId="78151D5A">
+          <v:shape id="_x0000_i1025" type="#_x0000_t75" alt="" style="width:451.05pt;height:171.55pt;mso-width-percent:0;mso-height-percent:0;mso-width-percent:0;mso-height-percent:0" o:ole="">
             <v:imagedata r:id="rId13" o:title=""/>
           </v:shape>
-          <o:OLEObject Type="Embed" ProgID="Word.OpenDocumentText.12" ShapeID="_x0000_i1049" DrawAspect="Content" ObjectID="_1636806585" r:id="rId14"/>
+          <o:OLEObject Type="Embed" ProgID="Word.OpenDocumentText.12" ShapeID="_x0000_i1025" DrawAspect="Content" ObjectID="_1636820496" r:id="rId14"/>
         </w:object>
       </w:r>
     </w:p>
@@ -3596,13 +3797,23 @@
         </w:rPr>
         <w:t>As shown in the above snippet we detect if the feature is a continuous variable or a categorical variable using python 3’s “</w:t>
       </w:r>
-      <w:r>
-        <w:rPr>
-          <w:b/>
-          <w:sz w:val="24"/>
-          <w:szCs w:val="24"/>
-        </w:rPr>
-        <w:t>isinstance(value, datatype)</w:t>
+      <w:proofErr w:type="spellStart"/>
+      <w:r>
+        <w:rPr>
+          <w:b/>
+          <w:sz w:val="24"/>
+          <w:szCs w:val="24"/>
+        </w:rPr>
+        <w:t>isinstance</w:t>
+      </w:r>
+      <w:proofErr w:type="spellEnd"/>
+      <w:r>
+        <w:rPr>
+          <w:b/>
+          <w:sz w:val="24"/>
+          <w:szCs w:val="24"/>
+        </w:rPr>
+        <w:t>(value, datatype)</w:t>
       </w:r>
       <w:r>
         <w:rPr>
@@ -3675,7 +3886,7 @@
         </w:rPr>
         <w:lastRenderedPageBreak/>
         <w:drawing>
-          <wp:inline distT="0" distB="0" distL="0" distR="0">
+          <wp:inline distT="0" distB="0" distL="0" distR="0" wp14:anchorId="65556D2A" wp14:editId="1949C36B">
             <wp:extent cx="5505900" cy="1982470"/>
             <wp:effectExtent l="0" t="0" r="0" b="0"/>
             <wp:docPr id="1" name="Picture 1"/>
@@ -3782,7 +3993,23 @@
           <w:sz w:val="24"/>
           <w:szCs w:val="24"/>
         </w:rPr>
-        <w:t xml:space="preserve"> We also provide an optional parameter called “n_features” which restricts the tree to utilize only “n” number of features specified in order to build the tree. These parameters are used judiciously to avoid overfitting the data.</w:t>
+        <w:t xml:space="preserve"> We also provide an optional parameter called “</w:t>
+      </w:r>
+      <w:proofErr w:type="spellStart"/>
+      <w:r>
+        <w:rPr>
+          <w:sz w:val="24"/>
+          <w:szCs w:val="24"/>
+        </w:rPr>
+        <w:t>n_features</w:t>
+      </w:r>
+      <w:proofErr w:type="spellEnd"/>
+      <w:r>
+        <w:rPr>
+          <w:sz w:val="24"/>
+          <w:szCs w:val="24"/>
+        </w:rPr>
+        <w:t>” which restricts the tree to utilize only “n” number of features specified in order to build the tree. These parameters are used judiciously to avoid overfitting the data.</w:t>
       </w:r>
     </w:p>
     <w:p>
@@ -3930,7 +4157,23 @@
           <w:sz w:val="24"/>
           <w:szCs w:val="24"/>
         </w:rPr>
-        <w:t>They are extremely fast at doing predictions at O(logn) time complexity where n is the maximum depth of the tree.</w:t>
+        <w:t>They are extremely fast at doing predictions at O(</w:t>
+      </w:r>
+      <w:proofErr w:type="spellStart"/>
+      <w:r>
+        <w:rPr>
+          <w:sz w:val="24"/>
+          <w:szCs w:val="24"/>
+        </w:rPr>
+        <w:t>logn</w:t>
+      </w:r>
+      <w:proofErr w:type="spellEnd"/>
+      <w:r>
+        <w:rPr>
+          <w:sz w:val="24"/>
+          <w:szCs w:val="24"/>
+        </w:rPr>
+        <w:t>) time complexity where n is the maximum depth of the tree.</w:t>
       </w:r>
     </w:p>
     <w:p>
@@ -4079,21 +4322,7 @@
           <w:sz w:val="24"/>
           <w:szCs w:val="24"/>
         </w:rPr>
-        <w:t xml:space="preserve">Decision trees can produce trees that can be </w:t>
-      </w:r>
-      <w:r>
-        <w:rPr>
-          <w:sz w:val="24"/>
-          <w:szCs w:val="24"/>
-        </w:rPr>
-        <w:t>difficult to interpret</w:t>
-      </w:r>
-      <w:r>
-        <w:rPr>
-          <w:sz w:val="24"/>
-          <w:szCs w:val="24"/>
-        </w:rPr>
-        <w:t xml:space="preserve"> unless </w:t>
+        <w:t xml:space="preserve">Decision trees can produce trees that can be difficult to interpret unless </w:t>
       </w:r>
       <w:r>
         <w:rPr>
@@ -4283,14 +4512,7 @@
           <w:sz w:val="24"/>
           <w:szCs w:val="24"/>
         </w:rPr>
-        <w:t>” number of trees to build</w:t>
-      </w:r>
-      <w:r>
-        <w:rPr>
-          <w:sz w:val="24"/>
-          <w:szCs w:val="24"/>
-        </w:rPr>
-        <w:t>.</w:t>
+        <w:t>” number of trees to build.</w:t>
       </w:r>
     </w:p>
     <w:p>
@@ -4310,14 +4532,7 @@
           <w:sz w:val="24"/>
           <w:szCs w:val="24"/>
         </w:rPr>
-        <w:t>For each tree</w:t>
-      </w:r>
-      <w:r>
-        <w:rPr>
-          <w:sz w:val="24"/>
-          <w:szCs w:val="24"/>
-        </w:rPr>
-        <w:t xml:space="preserve"> “</w:t>
+        <w:t>For each tree “</w:t>
       </w:r>
       <w:r>
         <w:rPr>
@@ -4351,28 +4566,7 @@
           <w:sz w:val="24"/>
           <w:szCs w:val="24"/>
         </w:rPr>
-        <w:t xml:space="preserve">We generate “b” number of bags of data by choosing “s” number of data points </w:t>
-      </w:r>
-      <w:r>
-        <w:rPr>
-          <w:sz w:val="24"/>
-          <w:szCs w:val="24"/>
-        </w:rPr>
-        <w:t>from the training set</w:t>
-      </w:r>
-      <w:r>
-        <w:rPr>
-          <w:sz w:val="24"/>
-          <w:szCs w:val="24"/>
-        </w:rPr>
-        <w:t xml:space="preserve"> with replacement</w:t>
-      </w:r>
-      <w:r>
-        <w:rPr>
-          <w:sz w:val="24"/>
-          <w:szCs w:val="24"/>
-        </w:rPr>
-        <w:t>.</w:t>
+        <w:t>We generate “b” number of bags of data by choosing “s” number of data points from the training set with replacement.</w:t>
       </w:r>
     </w:p>
     <w:p>
@@ -4434,14 +4628,7 @@
           <w:sz w:val="24"/>
           <w:szCs w:val="24"/>
         </w:rPr>
-        <w:t xml:space="preserve"> is total number of features) to avoid complexity and overfitting the model.</w:t>
-      </w:r>
-      <w:r>
-        <w:rPr>
-          <w:sz w:val="24"/>
-          <w:szCs w:val="24"/>
-        </w:rPr>
-        <w:t xml:space="preserve"> </w:t>
+        <w:t xml:space="preserve"> is total number of features) to avoid complexity and overfitting the model. </w:t>
       </w:r>
     </w:p>
     <w:p>
@@ -4547,8 +4734,6 @@
         </w:rPr>
         <w:t>, #bootstrap</w:t>
       </w:r>
-      <w:bookmarkStart w:id="3" w:name="_GoBack"/>
-      <w:bookmarkEnd w:id="3"/>
     </w:p>
     <w:p>
       <w:pPr>
@@ -4657,7 +4842,7 @@
 </file>
 
 <file path=word/numbering.xml><?xml version="1.0" encoding="utf-8"?>
-<w:numbering xmlns:wpc="http://schemas.microsoft.com/office/word/2010/wordprocessingCanvas" xmlns:cx="http://schemas.microsoft.com/office/drawing/2014/chartex" xmlns:mc="http://schemas.openxmlformats.org/markup-compatibility/2006" xmlns:o="urn:schemas-microsoft-com:office:office" xmlns:r="http://schemas.openxmlformats.org/officeDocument/2006/relationships" xmlns:m="http://schemas.openxmlformats.org/officeDocument/2006/math" xmlns:v="urn:schemas-microsoft-com:vml" xmlns:wp14="http://schemas.microsoft.com/office/word/2010/wordprocessingDrawing" xmlns:wp="http://schemas.openxmlformats.org/drawingml/2006/wordprocessingDrawing" xmlns:w10="urn:schemas-microsoft-com:office:word" xmlns:w="http://schemas.openxmlformats.org/wordprocessingml/2006/main" xmlns:w14="http://schemas.microsoft.com/office/word/2010/wordml" xmlns:w15="http://schemas.microsoft.com/office/word/2012/wordml" xmlns:w16se="http://schemas.microsoft.com/office/word/2015/wordml/symex" xmlns:wpg="http://schemas.microsoft.com/office/word/2010/wordprocessingGroup" xmlns:wpi="http://schemas.microsoft.com/office/word/2010/wordprocessingInk" xmlns:wne="http://schemas.microsoft.com/office/word/2006/wordml" xmlns:wps="http://schemas.microsoft.com/office/word/2010/wordprocessingShape" mc:Ignorable="w14 w15 w16se wp14">
+<w:numbering xmlns:wpc="http://schemas.microsoft.com/office/word/2010/wordprocessingCanvas" xmlns:cx="http://schemas.microsoft.com/office/drawing/2014/chartex" xmlns:cx1="http://schemas.microsoft.com/office/drawing/2015/9/8/chartex" xmlns:cx2="http://schemas.microsoft.com/office/drawing/2015/10/21/chartex" xmlns:cx3="http://schemas.microsoft.com/office/drawing/2016/5/9/chartex" xmlns:cx4="http://schemas.microsoft.com/office/drawing/2016/5/10/chartex" xmlns:cx5="http://schemas.microsoft.com/office/drawing/2016/5/11/chartex" xmlns:cx6="http://schemas.microsoft.com/office/drawing/2016/5/12/chartex" xmlns:cx7="http://schemas.microsoft.com/office/drawing/2016/5/13/chartex" xmlns:cx8="http://schemas.microsoft.com/office/drawing/2016/5/14/chartex" xmlns:mc="http://schemas.openxmlformats.org/markup-compatibility/2006" xmlns:aink="http://schemas.microsoft.com/office/drawing/2016/ink" xmlns:am3d="http://schemas.microsoft.com/office/drawing/2017/model3d" xmlns:o="urn:schemas-microsoft-com:office:office" xmlns:r="http://schemas.openxmlformats.org/officeDocument/2006/relationships" xmlns:m="http://schemas.openxmlformats.org/officeDocument/2006/math" xmlns:v="urn:schemas-microsoft-com:vml" xmlns:wp14="http://schemas.microsoft.com/office/word/2010/wordprocessingDrawing" xmlns:wp="http://schemas.openxmlformats.org/drawingml/2006/wordprocessingDrawing" xmlns:w10="urn:schemas-microsoft-com:office:word" xmlns:w="http://schemas.openxmlformats.org/wordprocessingml/2006/main" xmlns:w14="http://schemas.microsoft.com/office/word/2010/wordml" xmlns:w15="http://schemas.microsoft.com/office/word/2012/wordml" xmlns:w16cid="http://schemas.microsoft.com/office/word/2016/wordml/cid" xmlns:w16se="http://schemas.microsoft.com/office/word/2015/wordml/symex" xmlns:wpg="http://schemas.microsoft.com/office/word/2010/wordprocessingGroup" xmlns:wpi="http://schemas.microsoft.com/office/word/2010/wordprocessingInk" xmlns:wne="http://schemas.microsoft.com/office/word/2006/wordml" xmlns:wps="http://schemas.microsoft.com/office/word/2010/wordprocessingShape" mc:Ignorable="w14 w15 w16se w16cid wp14">
   <w:abstractNum w:abstractNumId="0" w15:restartNumberingAfterBreak="0">
     <w:nsid w:val="09B5126F"/>
     <w:multiLevelType w:val="multilevel"/>
@@ -5218,7 +5403,7 @@
 </file>
 
 <file path=word/styles.xml><?xml version="1.0" encoding="utf-8"?>
-<w:styles xmlns:mc="http://schemas.openxmlformats.org/markup-compatibility/2006" xmlns:r="http://schemas.openxmlformats.org/officeDocument/2006/relationships" xmlns:w="http://schemas.openxmlformats.org/wordprocessingml/2006/main" xmlns:w14="http://schemas.microsoft.com/office/word/2010/wordml" xmlns:w15="http://schemas.microsoft.com/office/word/2012/wordml" xmlns:w16se="http://schemas.microsoft.com/office/word/2015/wordml/symex" mc:Ignorable="w14 w15 w16se">
+<w:styles xmlns:mc="http://schemas.openxmlformats.org/markup-compatibility/2006" xmlns:r="http://schemas.openxmlformats.org/officeDocument/2006/relationships" xmlns:w="http://schemas.openxmlformats.org/wordprocessingml/2006/main" xmlns:w14="http://schemas.microsoft.com/office/word/2010/wordml" xmlns:w15="http://schemas.microsoft.com/office/word/2012/wordml" xmlns:w16cid="http://schemas.microsoft.com/office/word/2016/wordml/cid" xmlns:w16se="http://schemas.microsoft.com/office/word/2015/wordml/symex" mc:Ignorable="w14 w15 w16se w16cid">
   <w:docDefaults>
     <w:rPrDefault>
       <w:rPr>
@@ -5234,7 +5419,7 @@
       </w:pPr>
     </w:pPrDefault>
   </w:docDefaults>
-  <w:latentStyles w:defLockedState="0" w:defUIPriority="99" w:defSemiHidden="0" w:defUnhideWhenUsed="0" w:defQFormat="0" w:count="371">
+  <w:latentStyles w:defLockedState="0" w:defUIPriority="99" w:defSemiHidden="0" w:defUnhideWhenUsed="0" w:defQFormat="0" w:count="376">
     <w:lsdException w:name="Normal" w:uiPriority="0" w:qFormat="1"/>
     <w:lsdException w:name="heading 1" w:uiPriority="9" w:qFormat="1"/>
     <w:lsdException w:name="heading 2" w:semiHidden="1" w:uiPriority="9" w:unhideWhenUsed="1" w:qFormat="1"/>
@@ -5340,7 +5525,6 @@
     <w:lsdException w:name="HTML Sample" w:semiHidden="1" w:unhideWhenUsed="1"/>
     <w:lsdException w:name="HTML Typewriter" w:semiHidden="1" w:unhideWhenUsed="1"/>
     <w:lsdException w:name="HTML Variable" w:semiHidden="1" w:unhideWhenUsed="1"/>
-    <w:lsdException w:name="Normal Table" w:semiHidden="1" w:unhideWhenUsed="1"/>
     <w:lsdException w:name="annotation subject" w:semiHidden="1" w:unhideWhenUsed="1"/>
     <w:lsdException w:name="No List" w:semiHidden="1" w:unhideWhenUsed="1"/>
     <w:lsdException w:name="Outline List 1" w:semiHidden="1" w:unhideWhenUsed="1"/>
@@ -5383,11 +5567,8 @@
     <w:lsdException w:name="Table Contemporary" w:semiHidden="1" w:unhideWhenUsed="1"/>
     <w:lsdException w:name="Table Elegant" w:semiHidden="1" w:unhideWhenUsed="1"/>
     <w:lsdException w:name="Table Professional" w:semiHidden="1" w:unhideWhenUsed="1"/>
-    <w:lsdException w:name="Table Subtle 1" w:semiHidden="1" w:unhideWhenUsed="1"/>
     <w:lsdException w:name="Table Subtle 2" w:semiHidden="1" w:unhideWhenUsed="1"/>
     <w:lsdException w:name="Table Web 1" w:semiHidden="1" w:unhideWhenUsed="1"/>
-    <w:lsdException w:name="Table Web 2" w:semiHidden="1" w:unhideWhenUsed="1"/>
-    <w:lsdException w:name="Table Web 3" w:semiHidden="1" w:unhideWhenUsed="1"/>
     <w:lsdException w:name="Balloon Text" w:semiHidden="1" w:unhideWhenUsed="1"/>
     <w:lsdException w:name="Table Grid" w:uiPriority="39"/>
     <w:lsdException w:name="Table Theme" w:semiHidden="1" w:unhideWhenUsed="1"/>
@@ -5606,6 +5787,11 @@
     <w:lsdException w:name="List Table 5 Dark Accent 6" w:uiPriority="50"/>
     <w:lsdException w:name="List Table 6 Colorful Accent 6" w:uiPriority="51"/>
     <w:lsdException w:name="List Table 7 Colorful Accent 6" w:uiPriority="52"/>
+    <w:lsdException w:name="Mention" w:semiHidden="1" w:unhideWhenUsed="1"/>
+    <w:lsdException w:name="Smart Hyperlink" w:semiHidden="1" w:unhideWhenUsed="1"/>
+    <w:lsdException w:name="Hashtag" w:semiHidden="1" w:unhideWhenUsed="1"/>
+    <w:lsdException w:name="Unresolved Mention" w:semiHidden="1" w:unhideWhenUsed="1"/>
+    <w:lsdException w:name="Smart Link" w:semiHidden="1" w:unhideWhenUsed="1"/>
   </w:latentStyles>
   <w:style w:type="paragraph" w:default="1" w:styleId="Normal">
     <w:name w:val="Normal"/>

</xml_diff>